<commit_message>
pruebaspruebas mantenedor de formulas
</commit_message>
<xml_diff>
--- a/docs/pruebas/mantenedor-formulas/pruebas-1.docx
+++ b/docs/pruebas/mantenedor-formulas/pruebas-1.docx
@@ -1,13 +1,27 @@
 
 <file path=word/document.xml><?xml version="1.0" encoding="utf-8"?>
-<w:document xmlns:wpc="http://schemas.microsoft.com/office/word/2010/wordprocessingCanvas" xmlns:mc="http://schemas.openxmlformats.org/markup-compatibility/2006" xmlns:o="urn:schemas-microsoft-com:office:office" xmlns:r="http://schemas.openxmlformats.org/officeDocument/2006/relationships" xmlns:m="http://schemas.openxmlformats.org/officeDocument/2006/math" xmlns:v="urn:schemas-microsoft-com:vml" xmlns:wp14="http://schemas.microsoft.com/office/word/2010/wordprocessingDrawing" xmlns:wp="http://schemas.openxmlformats.org/drawingml/2006/wordprocessingDrawing" xmlns:w10="urn:schemas-microsoft-com:office:word" xmlns:w="http://schemas.openxmlformats.org/wordprocessingml/2006/main" xmlns:w14="http://schemas.microsoft.com/office/word/2010/wordml" xmlns:wpg="http://schemas.microsoft.com/office/word/2010/wordprocessingGroup" xmlns:wpi="http://schemas.microsoft.com/office/word/2010/wordprocessingInk" xmlns:wne="http://schemas.microsoft.com/office/word/2006/wordml" xmlns:wps="http://schemas.microsoft.com/office/word/2010/wordprocessingShape" mc:Ignorable="w14 wp14">
+<w:document xmlns:ve="http://schemas.openxmlformats.org/markup-compatibility/2006" xmlns:o="urn:schemas-microsoft-com:office:office" xmlns:r="http://schemas.openxmlformats.org/officeDocument/2006/relationships" xmlns:m="http://schemas.openxmlformats.org/officeDocument/2006/math" xmlns:v="urn:schemas-microsoft-com:vml" xmlns:wp="http://schemas.openxmlformats.org/drawingml/2006/wordprocessingDrawing" xmlns:w10="urn:schemas-microsoft-com:office:word" xmlns:w="http://schemas.openxmlformats.org/wordprocessingml/2006/main" xmlns:wne="http://schemas.microsoft.com/office/word/2006/wordml">
   <w:body>
     <w:p>
+      <w:pPr>
+        <w:pStyle w:val="Prrafodelista"/>
+        <w:numPr>
+          <w:ilvl w:val="0"/>
+          <w:numId w:val="2"/>
+        </w:numPr>
+      </w:pPr>
       <w:r>
         <w:t>Los combos de periodo se muestran desordenados.</w:t>
       </w:r>
     </w:p>
     <w:p>
+      <w:pPr>
+        <w:pStyle w:val="Prrafodelista"/>
+        <w:numPr>
+          <w:ilvl w:val="1"/>
+          <w:numId w:val="2"/>
+        </w:numPr>
+      </w:pPr>
       <w:r>
         <w:t>Modificar método fuente para mostrar los periodos más recientes primero.</w:t>
       </w:r>
@@ -98,7 +112,7 @@
                     </pic:cNvPicPr>
                   </pic:nvPicPr>
                   <pic:blipFill>
-                    <a:blip r:embed="rId6"/>
+                    <a:blip r:embed="rId5"/>
                     <a:srcRect/>
                     <a:stretch>
                       <a:fillRect/>
@@ -129,6 +143,13 @@
     </w:p>
     <w:p/>
     <w:p>
+      <w:pPr>
+        <w:pStyle w:val="Prrafodelista"/>
+        <w:numPr>
+          <w:ilvl w:val="0"/>
+          <w:numId w:val="2"/>
+        </w:numPr>
+      </w:pPr>
       <w:r>
         <w:t xml:space="preserve">Tomar los filtros desde la sesión de filtro </w:t>
       </w:r>
@@ -153,15 +174,7 @@
       </w:r>
       <w:proofErr w:type="spellEnd"/>
       <w:r>
-        <w:t>. (</w:t>
-      </w:r>
-      <w:proofErr w:type="gramStart"/>
-      <w:r>
-        <w:t>por</w:t>
-      </w:r>
-      <w:proofErr w:type="gramEnd"/>
-      <w:r>
-        <w:t xml:space="preserve"> lo menos el del periodo)</w:t>
+        <w:t>. (por lo menos el del periodo)</w:t>
       </w:r>
     </w:p>
     <w:p>
@@ -203,7 +216,7 @@
                     </pic:cNvPicPr>
                   </pic:nvPicPr>
                   <pic:blipFill>
-                    <a:blip r:embed="rId7"/>
+                    <a:blip r:embed="rId6"/>
                     <a:srcRect/>
                     <a:stretch>
                       <a:fillRect/>
@@ -236,11 +249,25 @@
     <w:p/>
     <w:p/>
     <w:p>
+      <w:pPr>
+        <w:pStyle w:val="Prrafodelista"/>
+        <w:numPr>
+          <w:ilvl w:val="0"/>
+          <w:numId w:val="2"/>
+        </w:numPr>
+      </w:pPr>
       <w:r>
         <w:t>Habilitar la edición de la barra de fórmula para cambiar el signo de la operación,</w:t>
       </w:r>
     </w:p>
     <w:p>
+      <w:pPr>
+        <w:pStyle w:val="Prrafodelista"/>
+        <w:numPr>
+          <w:ilvl w:val="1"/>
+          <w:numId w:val="2"/>
+        </w:numPr>
+      </w:pPr>
       <w:r>
         <w:t>Validar que el formato de la fórmula sea válido.</w:t>
       </w:r>
@@ -286,7 +313,7 @@
                     </pic:cNvPicPr>
                   </pic:nvPicPr>
                   <pic:blipFill>
-                    <a:blip r:embed="rId8"/>
+                    <a:blip r:embed="rId7"/>
                     <a:srcRect/>
                     <a:stretch>
                       <a:fillRect/>
@@ -317,6 +344,13 @@
     </w:p>
     <w:p/>
     <w:p>
+      <w:pPr>
+        <w:pStyle w:val="Prrafodelista"/>
+        <w:numPr>
+          <w:ilvl w:val="0"/>
+          <w:numId w:val="2"/>
+        </w:numPr>
+      </w:pPr>
       <w:r>
         <w:t xml:space="preserve">Al eliminar todas las formulas </w:t>
       </w:r>
@@ -391,7 +425,7 @@
                     </pic:cNvPicPr>
                   </pic:nvPicPr>
                   <pic:blipFill>
-                    <a:blip r:embed="rId9"/>
+                    <a:blip r:embed="rId8"/>
                     <a:srcRect/>
                     <a:stretch>
                       <a:fillRect/>
@@ -420,6 +454,172 @@
         </w:drawing>
       </w:r>
     </w:p>
+    <w:p/>
+    <w:p>
+      <w:pPr>
+        <w:pStyle w:val="Prrafodelista"/>
+        <w:numPr>
+          <w:ilvl w:val="0"/>
+          <w:numId w:val="2"/>
+        </w:numPr>
+      </w:pPr>
+      <w:r>
+        <w:t>Las estructuras deben estar perfiladas.</w:t>
+      </w:r>
+    </w:p>
+    <w:p>
+      <w:r>
+        <w:rPr>
+          <w:b/>
+        </w:rPr>
+        <w:t>Resultado obtenido</w:t>
+      </w:r>
+      <w:r>
+        <w:t>: Al seleccionar el tipo de cuadro Nota, se despliegan TODAS las notas.</w:t>
+      </w:r>
+    </w:p>
+    <w:p>
+      <w:r>
+        <w:t>Evidencia:</w:t>
+      </w:r>
+    </w:p>
+    <w:p>
+      <w:r>
+        <w:rPr>
+          <w:noProof/>
+          <w:lang w:eastAsia="es-CL"/>
+        </w:rPr>
+        <w:drawing>
+          <wp:inline distT="0" distB="0" distL="0" distR="0">
+            <wp:extent cx="3291627" cy="2470825"/>
+            <wp:effectExtent l="19050" t="0" r="4023" b="0"/>
+            <wp:docPr id="2" name="Imagen 1"/>
+            <wp:cNvGraphicFramePr>
+              <a:graphicFrameLocks xmlns:a="http://schemas.openxmlformats.org/drawingml/2006/main" noChangeAspect="1"/>
+            </wp:cNvGraphicFramePr>
+            <a:graphic xmlns:a="http://schemas.openxmlformats.org/drawingml/2006/main">
+              <a:graphicData uri="http://schemas.openxmlformats.org/drawingml/2006/picture">
+                <pic:pic xmlns:pic="http://schemas.openxmlformats.org/drawingml/2006/picture">
+                  <pic:nvPicPr>
+                    <pic:cNvPr id="0" name="Picture 1"/>
+                    <pic:cNvPicPr>
+                      <a:picLocks noChangeAspect="1" noChangeArrowheads="1"/>
+                    </pic:cNvPicPr>
+                  </pic:nvPicPr>
+                  <pic:blipFill>
+                    <a:blip r:embed="rId9"/>
+                    <a:srcRect/>
+                    <a:stretch>
+                      <a:fillRect/>
+                    </a:stretch>
+                  </pic:blipFill>
+                  <pic:spPr bwMode="auto">
+                    <a:xfrm>
+                      <a:off x="0" y="0"/>
+                      <a:ext cx="3293210" cy="2472013"/>
+                    </a:xfrm>
+                    <a:prstGeom prst="rect">
+                      <a:avLst/>
+                    </a:prstGeom>
+                    <a:noFill/>
+                    <a:ln w="9525">
+                      <a:noFill/>
+                      <a:miter lim="800000"/>
+                      <a:headEnd/>
+                      <a:tailEnd/>
+                    </a:ln>
+                  </pic:spPr>
+                </pic:pic>
+              </a:graphicData>
+            </a:graphic>
+          </wp:inline>
+        </w:drawing>
+      </w:r>
+    </w:p>
+    <w:p/>
+    <w:p>
+      <w:r>
+        <w:br w:type="page"/>
+      </w:r>
+    </w:p>
+    <w:p>
+      <w:r>
+        <w:rPr>
+          <w:b/>
+        </w:rPr>
+        <w:lastRenderedPageBreak/>
+        <w:t>Resultado esperado</w:t>
+      </w:r>
+      <w:r>
+        <w:t xml:space="preserve">: Al Seleccionar el Tipo de Cuadro Nota se deben desplegar solamente las Notas a las que tiene </w:t>
+      </w:r>
+      <w:proofErr w:type="gramStart"/>
+      <w:r>
+        <w:t>acceso el o los</w:t>
+      </w:r>
+      <w:proofErr w:type="gramEnd"/>
+      <w:r>
+        <w:t xml:space="preserve"> Grupos que el usuario pertenece.</w:t>
+      </w:r>
+    </w:p>
+    <w:p>
+      <w:r>
+        <w:t>Ejemplo:</w:t>
+      </w:r>
+    </w:p>
+    <w:p>
+      <w:r>
+        <w:rPr>
+          <w:noProof/>
+          <w:lang w:eastAsia="es-CL"/>
+        </w:rPr>
+        <w:drawing>
+          <wp:inline distT="0" distB="0" distL="0" distR="0">
+            <wp:extent cx="4630420" cy="2315210"/>
+            <wp:effectExtent l="19050" t="0" r="0" b="0"/>
+            <wp:docPr id="3" name="Imagen 4"/>
+            <wp:cNvGraphicFramePr>
+              <a:graphicFrameLocks xmlns:a="http://schemas.openxmlformats.org/drawingml/2006/main" noChangeAspect="1"/>
+            </wp:cNvGraphicFramePr>
+            <a:graphic xmlns:a="http://schemas.openxmlformats.org/drawingml/2006/main">
+              <a:graphicData uri="http://schemas.openxmlformats.org/drawingml/2006/picture">
+                <pic:pic xmlns:pic="http://schemas.openxmlformats.org/drawingml/2006/picture">
+                  <pic:nvPicPr>
+                    <pic:cNvPr id="0" name="Picture 4"/>
+                    <pic:cNvPicPr>
+                      <a:picLocks noChangeAspect="1" noChangeArrowheads="1"/>
+                    </pic:cNvPicPr>
+                  </pic:nvPicPr>
+                  <pic:blipFill>
+                    <a:blip r:embed="rId10"/>
+                    <a:srcRect/>
+                    <a:stretch>
+                      <a:fillRect/>
+                    </a:stretch>
+                  </pic:blipFill>
+                  <pic:spPr bwMode="auto">
+                    <a:xfrm>
+                      <a:off x="0" y="0"/>
+                      <a:ext cx="4630420" cy="2315210"/>
+                    </a:xfrm>
+                    <a:prstGeom prst="rect">
+                      <a:avLst/>
+                    </a:prstGeom>
+                    <a:noFill/>
+                    <a:ln w="9525">
+                      <a:noFill/>
+                      <a:miter lim="800000"/>
+                      <a:headEnd/>
+                      <a:tailEnd/>
+                    </a:ln>
+                  </pic:spPr>
+                </pic:pic>
+              </a:graphicData>
+            </a:graphic>
+          </wp:inline>
+        </w:drawing>
+      </w:r>
+    </w:p>
     <w:sectPr>
       <w:pgSz w:w="12240" w:h="15840"/>
       <w:pgMar w:top="1417" w:right="1701" w:bottom="1417" w:left="1701" w:header="708" w:footer="708" w:gutter="0"/>
@@ -431,8 +631,94 @@
 </file>
 
 <file path=word/numbering.xml><?xml version="1.0" encoding="utf-8"?>
-<w:numbering xmlns:wpc="http://schemas.microsoft.com/office/word/2010/wordprocessingCanvas" xmlns:mc="http://schemas.openxmlformats.org/markup-compatibility/2006" xmlns:o="urn:schemas-microsoft-com:office:office" xmlns:r="http://schemas.openxmlformats.org/officeDocument/2006/relationships" xmlns:m="http://schemas.openxmlformats.org/officeDocument/2006/math" xmlns:v="urn:schemas-microsoft-com:vml" xmlns:wp14="http://schemas.microsoft.com/office/word/2010/wordprocessingDrawing" xmlns:wp="http://schemas.openxmlformats.org/drawingml/2006/wordprocessingDrawing" xmlns:w10="urn:schemas-microsoft-com:office:word" xmlns:w="http://schemas.openxmlformats.org/wordprocessingml/2006/main" xmlns:w14="http://schemas.microsoft.com/office/word/2010/wordml" xmlns:wpg="http://schemas.microsoft.com/office/word/2010/wordprocessingGroup" xmlns:wpi="http://schemas.microsoft.com/office/word/2010/wordprocessingInk" xmlns:wne="http://schemas.microsoft.com/office/word/2006/wordml" xmlns:wps="http://schemas.microsoft.com/office/word/2010/wordprocessingShape" mc:Ignorable="w14 wp14">
+<w:numbering xmlns:ve="http://schemas.openxmlformats.org/markup-compatibility/2006" xmlns:o="urn:schemas-microsoft-com:office:office" xmlns:r="http://schemas.openxmlformats.org/officeDocument/2006/relationships" xmlns:m="http://schemas.openxmlformats.org/officeDocument/2006/math" xmlns:v="urn:schemas-microsoft-com:vml" xmlns:wp="http://schemas.openxmlformats.org/drawingml/2006/wordprocessingDrawing" xmlns:w10="urn:schemas-microsoft-com:office:word" xmlns:w="http://schemas.openxmlformats.org/wordprocessingml/2006/main" xmlns:wne="http://schemas.microsoft.com/office/word/2006/wordml">
   <w:abstractNum w:abstractNumId="0">
+    <w:nsid w:val="29FE2780"/>
+    <w:multiLevelType w:val="hybridMultilevel"/>
+    <w:tmpl w:val="B6B6E16E"/>
+    <w:lvl w:ilvl="0" w:tplc="340A000F">
+      <w:start w:val="1"/>
+      <w:numFmt w:val="decimal"/>
+      <w:lvlText w:val="%1."/>
+      <w:lvlJc w:val="left"/>
+      <w:pPr>
+        <w:ind w:left="360" w:hanging="360"/>
+      </w:pPr>
+    </w:lvl>
+    <w:lvl w:ilvl="1" w:tplc="340A0019">
+      <w:start w:val="1"/>
+      <w:numFmt w:val="lowerLetter"/>
+      <w:lvlText w:val="%2."/>
+      <w:lvlJc w:val="left"/>
+      <w:pPr>
+        <w:ind w:left="1080" w:hanging="360"/>
+      </w:pPr>
+    </w:lvl>
+    <w:lvl w:ilvl="2" w:tplc="340A001B" w:tentative="1">
+      <w:start w:val="1"/>
+      <w:numFmt w:val="lowerRoman"/>
+      <w:lvlText w:val="%3."/>
+      <w:lvlJc w:val="right"/>
+      <w:pPr>
+        <w:ind w:left="1800" w:hanging="180"/>
+      </w:pPr>
+    </w:lvl>
+    <w:lvl w:ilvl="3" w:tplc="340A000F" w:tentative="1">
+      <w:start w:val="1"/>
+      <w:numFmt w:val="decimal"/>
+      <w:lvlText w:val="%4."/>
+      <w:lvlJc w:val="left"/>
+      <w:pPr>
+        <w:ind w:left="2520" w:hanging="360"/>
+      </w:pPr>
+    </w:lvl>
+    <w:lvl w:ilvl="4" w:tplc="340A0019" w:tentative="1">
+      <w:start w:val="1"/>
+      <w:numFmt w:val="lowerLetter"/>
+      <w:lvlText w:val="%5."/>
+      <w:lvlJc w:val="left"/>
+      <w:pPr>
+        <w:ind w:left="3240" w:hanging="360"/>
+      </w:pPr>
+    </w:lvl>
+    <w:lvl w:ilvl="5" w:tplc="340A001B" w:tentative="1">
+      <w:start w:val="1"/>
+      <w:numFmt w:val="lowerRoman"/>
+      <w:lvlText w:val="%6."/>
+      <w:lvlJc w:val="right"/>
+      <w:pPr>
+        <w:ind w:left="3960" w:hanging="180"/>
+      </w:pPr>
+    </w:lvl>
+    <w:lvl w:ilvl="6" w:tplc="340A000F" w:tentative="1">
+      <w:start w:val="1"/>
+      <w:numFmt w:val="decimal"/>
+      <w:lvlText w:val="%7."/>
+      <w:lvlJc w:val="left"/>
+      <w:pPr>
+        <w:ind w:left="4680" w:hanging="360"/>
+      </w:pPr>
+    </w:lvl>
+    <w:lvl w:ilvl="7" w:tplc="340A0019" w:tentative="1">
+      <w:start w:val="1"/>
+      <w:numFmt w:val="lowerLetter"/>
+      <w:lvlText w:val="%8."/>
+      <w:lvlJc w:val="left"/>
+      <w:pPr>
+        <w:ind w:left="5400" w:hanging="360"/>
+      </w:pPr>
+    </w:lvl>
+    <w:lvl w:ilvl="8" w:tplc="340A001B" w:tentative="1">
+      <w:start w:val="1"/>
+      <w:numFmt w:val="lowerRoman"/>
+      <w:lvlText w:val="%9."/>
+      <w:lvlJc w:val="right"/>
+      <w:pPr>
+        <w:ind w:left="6120" w:hanging="180"/>
+      </w:pPr>
+    </w:lvl>
+  </w:abstractNum>
+  <w:abstractNum w:abstractNumId="1">
     <w:nsid w:val="56E733C6"/>
     <w:multiLevelType w:val="hybridMultilevel"/>
     <w:tmpl w:val="06D8F1C6"/>
@@ -546,13 +832,16 @@
     </w:lvl>
   </w:abstractNum>
   <w:num w:numId="1">
+    <w:abstractNumId w:val="1"/>
+  </w:num>
+  <w:num w:numId="2">
     <w:abstractNumId w:val="0"/>
   </w:num>
 </w:numbering>
 </file>
 
 <file path=word/styles.xml><?xml version="1.0" encoding="utf-8"?>
-<w:styles xmlns:mc="http://schemas.openxmlformats.org/markup-compatibility/2006" xmlns:r="http://schemas.openxmlformats.org/officeDocument/2006/relationships" xmlns:w="http://schemas.openxmlformats.org/wordprocessingml/2006/main" xmlns:w14="http://schemas.microsoft.com/office/word/2010/wordml" mc:Ignorable="w14">
+<w:styles xmlns:r="http://schemas.openxmlformats.org/officeDocument/2006/relationships" xmlns:w="http://schemas.openxmlformats.org/wordprocessingml/2006/main">
   <w:docDefaults>
     <w:rPrDefault>
       <w:rPr>
@@ -723,6 +1012,7 @@
     <w:uiPriority w:val="99"/>
     <w:semiHidden/>
     <w:unhideWhenUsed/>
+    <w:qFormat/>
     <w:tblPr>
       <w:tblInd w:w="0" w:type="dxa"/>
       <w:tblCellMar>

</xml_diff>